<commit_message>
Added modifyed word dokument
</commit_message>
<xml_diff>
--- a/5. Insights/Model-Results.docx
+++ b/5. Insights/Model-Results.docx
@@ -4,27 +4,30 @@
   <w:body>
     <w:p>
       <w:r>
+        <w:rPr>
+          <w:noProof/>
+        </w:rPr>
         <w:drawing>
-          <wp:anchor distT="0" distB="0" distL="114300" distR="114300" simplePos="0" relativeHeight="251658240" behindDoc="0" locked="0" layoutInCell="1" allowOverlap="1" wp14:anchorId="0A560DD1">
+          <wp:anchor distT="0" distB="0" distL="114300" distR="114300" simplePos="0" relativeHeight="251658240" behindDoc="0" locked="0" layoutInCell="1" allowOverlap="1" wp14:anchorId="04BB46BF">
             <wp:simplePos x="0" y="0"/>
             <wp:positionH relativeFrom="column">
-              <wp:posOffset>-887095</wp:posOffset>
+              <wp:posOffset>-429491</wp:posOffset>
             </wp:positionH>
             <wp:positionV relativeFrom="paragraph">
               <wp:posOffset>0</wp:posOffset>
             </wp:positionV>
-            <wp:extent cx="7450455" cy="1662430"/>
-            <wp:effectExtent l="0" t="0" r="4445" b="1270"/>
+            <wp:extent cx="6491846" cy="1385455"/>
+            <wp:effectExtent l="0" t="0" r="0" b="0"/>
             <wp:wrapThrough wrapText="bothSides">
               <wp:wrapPolygon edited="0">
                 <wp:start x="0" y="0"/>
-                <wp:lineTo x="0" y="21451"/>
-                <wp:lineTo x="21576" y="21451"/>
-                <wp:lineTo x="21576" y="0"/>
+                <wp:lineTo x="0" y="21392"/>
+                <wp:lineTo x="21551" y="21392"/>
+                <wp:lineTo x="21551" y="0"/>
                 <wp:lineTo x="0" y="0"/>
               </wp:wrapPolygon>
             </wp:wrapThrough>
-            <wp:docPr id="1" name="Рисунок 1"/>
+            <wp:docPr id="2" name="Рисунок 2"/>
             <wp:cNvGraphicFramePr>
               <a:graphicFrameLocks xmlns:a="http://schemas.openxmlformats.org/drawingml/2006/main" noChangeAspect="1"/>
             </wp:cNvGraphicFramePr>
@@ -50,7 +53,7 @@
                   <pic:spPr>
                     <a:xfrm>
                       <a:off x="0" y="0"/>
-                      <a:ext cx="7450455" cy="1662430"/>
+                      <a:ext cx="6491846" cy="1385455"/>
                     </a:xfrm>
                     <a:prstGeom prst="rect">
                       <a:avLst/>

</xml_diff>